<commit_message>
that fifth conclusion smh
</commit_message>
<xml_diff>
--- a/Deliverables/Group11-DisasterReliefProject.docx
+++ b/Deliverables/Group11-DisasterReliefProject.docx
@@ -5109,7 +5109,7 @@
           <w14:ligatures w14:val="none"/>
         </w:rPr>
         <w:drawing>
-          <wp:inline distT="0" distB="0" distL="0" distR="0" wp14:anchorId="1CB89AC4" wp14:editId="1FDDD48F">
+          <wp:inline distT="0" distB="0" distL="0" distR="0" wp14:anchorId="1CB89AC4" wp14:editId="4CF90CA4">
             <wp:extent cx="6858000" cy="7066280"/>
             <wp:effectExtent l="0" t="0" r="0" b="1270"/>
             <wp:docPr id="1999449388" name="Picture 4"/>
@@ -5480,6 +5480,9 @@
       </w:pPr>
       <w:r>
         <w:t xml:space="preserve">Conclusion </w:t>
+      </w:r>
+      <w:r>
+        <w:t>5</w:t>
       </w:r>
     </w:p>
     <w:p>

</xml_diff>